<commit_message>
Actualizacion carta de presentación
</commit_message>
<xml_diff>
--- a/public/documents/content/vinculacion/residencias/carta presentacion.docx
+++ b/public/documents/content/vinculacion/residencias/carta presentacion.docx
@@ -725,7 +725,23 @@
           <w:sz w:val="20"/>
           <w:szCs w:val="20"/>
         </w:rPr>
-        <w:t>JEFA DE DEPTO. DE COMUNICACIÓN Y VINCULACIÓN.</w:t>
+        <w:t>JEF</w:t>
+      </w:r>
+      <w:r>
+        <w:rPr>
+          <w:rFonts w:ascii="Montserrat Medium" w:hAnsi="Montserrat Medium"/>
+          <w:sz w:val="20"/>
+          <w:szCs w:val="20"/>
+        </w:rPr>
+        <w:t>E</w:t>
+      </w:r>
+      <w:r>
+        <w:rPr>
+          <w:rFonts w:ascii="Montserrat Medium" w:hAnsi="Montserrat Medium"/>
+          <w:sz w:val="20"/>
+          <w:szCs w:val="20"/>
+        </w:rPr>
+        <w:t xml:space="preserve"> DE DEPTO. DE COMUNICACIÓN Y VINCULACIÓN.</w:t>
       </w:r>
     </w:p>
     <w:p>

</xml_diff>